<commit_message>
Updated task 1 report, resubmitting it
</commit_message>
<xml_diff>
--- a/01 - Lab - Bitbucket Setup/Task 1 - Bitbucket Setup.docx
+++ b/01 - Lab - Bitbucket Setup/Task 1 - Bitbucket Setup.docx
@@ -35,41 +35,155 @@
         <w:t>Task</w:t>
       </w:r>
       <w:r>
-        <w:t>: 1</w:t>
-      </w:r>
-      <w:r>
-        <w:t>: Bitbucket Setup</w:t>
+        <w:t>: 1: Bitbucket Setup</w:t>
       </w:r>
     </w:p>
     <w:p/>
     <w:p>
       <w:r>
-        <w:t>Set up the bitbucket repository, inviting the Games Programming staff</w:t>
-      </w:r>
-      <w:r>
-        <w:t xml:space="preserve"> </w:t>
-      </w:r>
-      <w:r>
-        <w:t>bitbucket account to the repo. Copied the relevant files and folders</w:t>
-      </w:r>
-      <w:r>
-        <w:t xml:space="preserve"> </w:t>
-      </w:r>
-      <w:r>
-        <w:t xml:space="preserve">from Canvas into the repo and pushed it. </w:t>
-      </w:r>
-      <w:proofErr w:type="spellStart"/>
-      <w:r>
-        <w:t>Gonna</w:t>
-      </w:r>
-      <w:proofErr w:type="spellEnd"/>
-      <w:r>
-        <w:t xml:space="preserve"> add this to the repo </w:t>
+        <w:t>Set up the bitbucket repository, inviting the Games Programmi</w:t>
       </w:r>
       <w:bookmarkStart w:id="0" w:name="_GoBack"/>
       <w:bookmarkEnd w:id="0"/>
       <w:r>
-        <w:t>and push this too.</w:t>
+        <w:t xml:space="preserve">ng staff bitbucket account to the repo. Copied the relevant files and folders from Canvas into the repo and pushed it. </w:t>
+      </w:r>
+      <w:proofErr w:type="spellStart"/>
+      <w:r>
+        <w:t>Gonna</w:t>
+      </w:r>
+      <w:proofErr w:type="spellEnd"/>
+      <w:r>
+        <w:t xml:space="preserve"> add this to the repo and push this too.</w:t>
+      </w:r>
+    </w:p>
+    <w:p>
+      <w:r>
+        <w:rPr>
+          <w:noProof/>
+        </w:rPr>
+        <w:drawing>
+          <wp:anchor distT="0" distB="0" distL="114300" distR="114300" simplePos="0" relativeHeight="251659264" behindDoc="0" locked="0" layoutInCell="1" allowOverlap="1" wp14:anchorId="12B003A2" wp14:editId="18E4E7B7">
+            <wp:simplePos x="0" y="0"/>
+            <wp:positionH relativeFrom="column">
+              <wp:posOffset>-635</wp:posOffset>
+            </wp:positionH>
+            <wp:positionV relativeFrom="paragraph">
+              <wp:posOffset>168275</wp:posOffset>
+            </wp:positionV>
+            <wp:extent cx="4981575" cy="2661285"/>
+            <wp:effectExtent l="0" t="0" r="9525" b="5715"/>
+            <wp:wrapTight wrapText="bothSides">
+              <wp:wrapPolygon edited="0">
+                <wp:start x="0" y="0"/>
+                <wp:lineTo x="0" y="21492"/>
+                <wp:lineTo x="21559" y="21492"/>
+                <wp:lineTo x="21559" y="0"/>
+                <wp:lineTo x="0" y="0"/>
+              </wp:wrapPolygon>
+            </wp:wrapTight>
+            <wp:docPr id="1" name="Picture 1"/>
+            <wp:cNvGraphicFramePr>
+              <a:graphicFrameLocks xmlns:a="http://schemas.openxmlformats.org/drawingml/2006/main" noChangeAspect="1"/>
+            </wp:cNvGraphicFramePr>
+            <a:graphic xmlns:a="http://schemas.openxmlformats.org/drawingml/2006/main">
+              <a:graphicData uri="http://schemas.openxmlformats.org/drawingml/2006/picture">
+                <pic:pic xmlns:pic="http://schemas.openxmlformats.org/drawingml/2006/picture">
+                  <pic:nvPicPr>
+                    <pic:cNvPr id="1" name=""/>
+                    <pic:cNvPicPr/>
+                  </pic:nvPicPr>
+                  <pic:blipFill>
+                    <a:blip r:embed="rId4"/>
+                    <a:stretch>
+                      <a:fillRect/>
+                    </a:stretch>
+                  </pic:blipFill>
+                  <pic:spPr>
+                    <a:xfrm>
+                      <a:off x="0" y="0"/>
+                      <a:ext cx="4981575" cy="2661285"/>
+                    </a:xfrm>
+                    <a:prstGeom prst="rect">
+                      <a:avLst/>
+                    </a:prstGeom>
+                  </pic:spPr>
+                </pic:pic>
+              </a:graphicData>
+            </a:graphic>
+            <wp14:sizeRelH relativeFrom="margin">
+              <wp14:pctWidth>0</wp14:pctWidth>
+            </wp14:sizeRelH>
+            <wp14:sizeRelV relativeFrom="margin">
+              <wp14:pctHeight>0</wp14:pctHeight>
+            </wp14:sizeRelV>
+          </wp:anchor>
+        </w:drawing>
+      </w:r>
+    </w:p>
+    <w:p/>
+    <w:p>
+      <w:r>
+        <w:rPr>
+          <w:noProof/>
+        </w:rPr>
+        <w:drawing>
+          <wp:anchor distT="0" distB="0" distL="114300" distR="114300" simplePos="0" relativeHeight="251661312" behindDoc="0" locked="0" layoutInCell="1" allowOverlap="1" wp14:anchorId="5B17F9F6" wp14:editId="2A4D996C">
+            <wp:simplePos x="0" y="0"/>
+            <wp:positionH relativeFrom="column">
+              <wp:posOffset>2205990</wp:posOffset>
+            </wp:positionH>
+            <wp:positionV relativeFrom="paragraph">
+              <wp:posOffset>3020695</wp:posOffset>
+            </wp:positionV>
+            <wp:extent cx="3923030" cy="4176395"/>
+            <wp:effectExtent l="0" t="0" r="1270" b="0"/>
+            <wp:wrapTight wrapText="bothSides">
+              <wp:wrapPolygon edited="0">
+                <wp:start x="0" y="0"/>
+                <wp:lineTo x="0" y="21478"/>
+                <wp:lineTo x="21502" y="21478"/>
+                <wp:lineTo x="21502" y="0"/>
+                <wp:lineTo x="0" y="0"/>
+              </wp:wrapPolygon>
+            </wp:wrapTight>
+            <wp:docPr id="2" name="Picture 2"/>
+            <wp:cNvGraphicFramePr>
+              <a:graphicFrameLocks xmlns:a="http://schemas.openxmlformats.org/drawingml/2006/main" noChangeAspect="1"/>
+            </wp:cNvGraphicFramePr>
+            <a:graphic xmlns:a="http://schemas.openxmlformats.org/drawingml/2006/main">
+              <a:graphicData uri="http://schemas.openxmlformats.org/drawingml/2006/picture">
+                <pic:pic xmlns:pic="http://schemas.openxmlformats.org/drawingml/2006/picture">
+                  <pic:nvPicPr>
+                    <pic:cNvPr id="1" name=""/>
+                    <pic:cNvPicPr/>
+                  </pic:nvPicPr>
+                  <pic:blipFill>
+                    <a:blip r:embed="rId5"/>
+                    <a:stretch>
+                      <a:fillRect/>
+                    </a:stretch>
+                  </pic:blipFill>
+                  <pic:spPr>
+                    <a:xfrm>
+                      <a:off x="0" y="0"/>
+                      <a:ext cx="3923030" cy="4176395"/>
+                    </a:xfrm>
+                    <a:prstGeom prst="rect">
+                      <a:avLst/>
+                    </a:prstGeom>
+                  </pic:spPr>
+                </pic:pic>
+              </a:graphicData>
+            </a:graphic>
+            <wp14:sizeRelH relativeFrom="margin">
+              <wp14:pctWidth>0</wp14:pctWidth>
+            </wp14:sizeRelH>
+            <wp14:sizeRelV relativeFrom="margin">
+              <wp14:pctHeight>0</wp14:pctHeight>
+            </wp14:sizeRelV>
+          </wp:anchor>
+        </w:drawing>
       </w:r>
     </w:p>
     <w:sectPr>
@@ -206,6 +320,7 @@
     <w:lsdException w:name="HTML Sample" w:semiHidden="1" w:unhideWhenUsed="1"/>
     <w:lsdException w:name="HTML Typewriter" w:semiHidden="1" w:unhideWhenUsed="1"/>
     <w:lsdException w:name="HTML Variable" w:semiHidden="1" w:unhideWhenUsed="1"/>
+    <w:lsdException w:name="Normal Table" w:semiHidden="1" w:unhideWhenUsed="1"/>
     <w:lsdException w:name="annotation subject" w:semiHidden="1" w:unhideWhenUsed="1"/>
     <w:lsdException w:name="No List" w:semiHidden="1" w:unhideWhenUsed="1"/>
     <w:lsdException w:name="Outline List 1" w:semiHidden="1" w:unhideWhenUsed="1"/>
@@ -252,8 +367,10 @@
     <w:lsdException w:name="Table Subtle 2" w:semiHidden="1" w:unhideWhenUsed="1"/>
     <w:lsdException w:name="Table Web 1" w:semiHidden="1" w:unhideWhenUsed="1"/>
     <w:lsdException w:name="Table Web 2" w:semiHidden="1" w:unhideWhenUsed="1"/>
+    <w:lsdException w:name="Table Web 3" w:semiHidden="1" w:unhideWhenUsed="1"/>
     <w:lsdException w:name="Balloon Text" w:semiHidden="1" w:unhideWhenUsed="1"/>
     <w:lsdException w:name="Table Grid" w:uiPriority="39"/>
+    <w:lsdException w:name="Table Theme" w:semiHidden="1" w:unhideWhenUsed="1"/>
     <w:lsdException w:name="Placeholder Text" w:semiHidden="1"/>
     <w:lsdException w:name="No Spacing" w:uiPriority="1" w:qFormat="1"/>
     <w:lsdException w:name="Light Shading" w:uiPriority="60"/>

</xml_diff>